<commit_message>
Example to add file
</commit_message>
<xml_diff>
--- a/File1.docx
+++ b/File1.docx
@@ -10,7 +10,15 @@
     <w:p/>
     <w:p>
       <w:r>
-        <w:t>1] Create a new repository</w:t>
+        <w:t xml:space="preserve">1] </w:t>
+      </w:r>
+      <w:r>
+        <w:rPr>
+          <w:b/>
+          <w:sz w:val="24"/>
+          <w:szCs w:val="24"/>
+        </w:rPr>
+        <w:t>Create a new repository</w:t>
       </w:r>
     </w:p>
     <w:p>
@@ -20,24 +28,8 @@
     </w:p>
     <w:p>
       <w:r>
-        <w:t xml:space="preserve">  Give your repository a name. </w:t>
-      </w:r>
-      <w:proofErr w:type="spellStart"/>
-      <w:r>
-        <w:t>Eg</w:t>
-      </w:r>
-      <w:proofErr w:type="spellEnd"/>
-      <w:r>
-        <w:t xml:space="preserve">: </w:t>
-      </w:r>
-      <w:proofErr w:type="spellStart"/>
-      <w:r>
-        <w:t>Git</w:t>
-      </w:r>
-      <w:r>
-        <w:t>_Basics</w:t>
-      </w:r>
-      <w:proofErr w:type="spellEnd"/>
+        <w:t xml:space="preserve">  Give your repository a name. Eg: Git_Basics</w:t>
+      </w:r>
     </w:p>
     <w:p>
       <w:r>
@@ -61,22 +53,26 @@
     </w:p>
     <w:p>
       <w:r>
-        <w:t>2] Create</w:t>
-      </w:r>
-      <w:r>
-        <w:t xml:space="preserve"> a local repository on your machine</w:t>
+        <w:t xml:space="preserve">2] </w:t>
+      </w:r>
+      <w:r>
+        <w:rPr>
+          <w:b/>
+          <w:sz w:val="24"/>
+        </w:rPr>
+        <w:t>Create a local repository on your machine</w:t>
       </w:r>
     </w:p>
     <w:p/>
     <w:p>
       <w:r>
-        <w:t xml:space="preserve">  </w:t>
-      </w:r>
-      <w:r>
-        <w:t>a) Create</w:t>
-      </w:r>
-      <w:r>
-        <w:t xml:space="preserve"> a directory</w:t>
+        <w:t xml:space="preserve">  a) </w:t>
+      </w:r>
+      <w:r>
+        <w:rPr>
+          <w:sz w:val="24"/>
+        </w:rPr>
+        <w:t>Create a directory</w:t>
       </w:r>
     </w:p>
     <w:p>
@@ -86,311 +82,461 @@
     </w:p>
     <w:p>
       <w:r>
-        <w:t xml:space="preserve">    $ </w:t>
-      </w:r>
-      <w:proofErr w:type="gramStart"/>
-      <w:r>
-        <w:t>mkdir</w:t>
-      </w:r>
-      <w:proofErr w:type="gramEnd"/>
+        <w:t xml:space="preserve">    $ mkdir Git_Basics</w:t>
+      </w:r>
+    </w:p>
+    <w:p/>
+    <w:p>
+      <w:r>
+        <w:t xml:space="preserve">    RUHI-PC@RUHI /f/fall14/extra</w:t>
+      </w:r>
+    </w:p>
+    <w:p>
+      <w:r>
+        <w:t xml:space="preserve">    $ cd Git_Basics/</w:t>
+      </w:r>
+    </w:p>
+    <w:p>
+      <w:r>
+        <w:t xml:space="preserve">    </w:t>
+      </w:r>
+    </w:p>
+    <w:p>
+      <w:r>
+        <w:t xml:space="preserve">  b) </w:t>
+      </w:r>
+      <w:r>
+        <w:rPr>
+          <w:sz w:val="24"/>
+        </w:rPr>
+        <w:t>Local repository is ready</w:t>
+      </w:r>
+    </w:p>
+    <w:p>
+      <w:r>
+        <w:t xml:space="preserve">    RUHI-PC@RUHI /f/fall14/extra/Git_Basics</w:t>
+      </w:r>
+    </w:p>
+    <w:p>
+      <w:r>
+        <w:t xml:space="preserve">    $ git init</w:t>
+      </w:r>
+    </w:p>
+    <w:p>
+      <w:r>
+        <w:t xml:space="preserve">    Initialized empty Git repository in f:/fall14/extra/Git_Basics/.git/</w:t>
+      </w:r>
+    </w:p>
+    <w:p>
+      <w:r>
+        <w:t xml:space="preserve">    </w:t>
+      </w:r>
+    </w:p>
+    <w:p>
+      <w:pPr>
+        <w:rPr>
+          <w:sz w:val="24"/>
+        </w:rPr>
+      </w:pPr>
+      <w:r>
+        <w:t xml:space="preserve">  c) </w:t>
+      </w:r>
+      <w:r>
+        <w:rPr>
+          <w:sz w:val="24"/>
+        </w:rPr>
+        <w:t>Add a file (Add any file in your directory)</w:t>
+      </w:r>
+    </w:p>
+    <w:p>
+      <w:r>
+        <w:rPr>
+          <w:sz w:val="24"/>
+        </w:rPr>
+        <w:t xml:space="preserve"> {Notice because of git init now (master) gets appended indicating you are on branch master in this repository}</w:t>
+      </w:r>
+    </w:p>
+    <w:p>
+      <w:r>
+        <w:t xml:space="preserve">    RUHI-PC@RUHI /f/fall14/extra/Git_Basics (master)</w:t>
+      </w:r>
+    </w:p>
+    <w:p>
+      <w:r>
+        <w:t xml:space="preserve">    $ ls</w:t>
+      </w:r>
+    </w:p>
+    <w:p>
+      <w:r>
+        <w:t xml:space="preserve">    File1.docx </w:t>
+      </w:r>
+    </w:p>
+    <w:p/>
+    <w:p/>
+    <w:p>
+      <w:r>
+        <w:t>RUHI-PC@RUHI /f/fall14/extra/Git_Basics (master)</w:t>
+      </w:r>
+    </w:p>
+    <w:p>
+      <w:r>
+        <w:t xml:space="preserve">    $ git add File1.docx</w:t>
+      </w:r>
+    </w:p>
+    <w:p>
+      <w:r>
+        <w:t xml:space="preserve">    d) </w:t>
+      </w:r>
+      <w:r>
+        <w:rPr>
+          <w:sz w:val="24"/>
+        </w:rPr>
+        <w:t>Commit this file {-m ’ Your custom message’}</w:t>
+      </w:r>
+    </w:p>
+    <w:p>
+      <w:r>
+        <w:t xml:space="preserve">    RUHI-PC@RUHI /f/fall14/extra/Git_Basics (master)    </w:t>
+      </w:r>
+    </w:p>
+    <w:p>
+      <w:r>
+        <w:t xml:space="preserve">    </w:t>
+      </w:r>
+      <w:r>
+        <w:t>$ git commit -m 'Basic Steps'</w:t>
+      </w:r>
+    </w:p>
+    <w:p>
+      <w:r>
+        <w:t xml:space="preserve">    [master (root-commit) 8d8fd0d] Basic Steps</w:t>
+      </w:r>
+    </w:p>
+    <w:p>
+      <w:r>
+        <w:t xml:space="preserve">     1 file changed, 0 insertions(+), 0 deletions(-)</w:t>
+      </w:r>
+    </w:p>
+    <w:p>
+      <w:r>
+        <w:t xml:space="preserve">     create mode 100644 File1.docx</w:t>
+      </w:r>
+    </w:p>
+    <w:p>
       <w:r>
         <w:t xml:space="preserve"> </w:t>
       </w:r>
-      <w:proofErr w:type="spellStart"/>
-      <w:r>
-        <w:t>Git_Basics</w:t>
-      </w:r>
-      <w:proofErr w:type="spellEnd"/>
-    </w:p>
-    <w:p/>
-    <w:p>
-      <w:r>
-        <w:t xml:space="preserve">    RUHI-PC@RUHI /f/fall14/extra</w:t>
-      </w:r>
-    </w:p>
-    <w:p>
-      <w:r>
-        <w:t xml:space="preserve">    $ </w:t>
-      </w:r>
-      <w:proofErr w:type="gramStart"/>
-      <w:r>
-        <w:t>cd</w:t>
-      </w:r>
-      <w:proofErr w:type="gramEnd"/>
+    </w:p>
+    <w:p>
+      <w:pPr>
+        <w:rPr>
+          <w:b/>
+          <w:sz w:val="24"/>
+        </w:rPr>
+      </w:pPr>
+      <w:r>
+        <w:t xml:space="preserve">3] </w:t>
+      </w:r>
+      <w:r>
+        <w:rPr>
+          <w:b/>
+          <w:sz w:val="24"/>
+        </w:rPr>
+        <w:t>Link your file to</w:t>
+      </w:r>
+      <w:r>
+        <w:rPr>
+          <w:b/>
+          <w:sz w:val="24"/>
+        </w:rPr>
+        <w:t xml:space="preserve"> GitHub</w:t>
+      </w:r>
+    </w:p>
+    <w:p>
+      <w:r>
+        <w:t xml:space="preserve">    a) </w:t>
+      </w:r>
+      <w:r>
+        <w:rPr>
+          <w:sz w:val="24"/>
+        </w:rPr>
+        <w:t>You need to replace "ruhigit" with your GitHub username</w:t>
+      </w:r>
+    </w:p>
+    <w:p>
+      <w:r>
+        <w:t xml:space="preserve">    RUHI-PC@RUHI /f/fall14/extra/Git_Basics (master)</w:t>
+      </w:r>
+    </w:p>
+    <w:p>
+      <w:r>
+        <w:t xml:space="preserve">    $ git remote add origin https://github.com/ruhigit/Git_Basics.git</w:t>
+      </w:r>
+    </w:p>
+    <w:p>
+      <w:r>
+        <w:t xml:space="preserve">    </w:t>
+      </w:r>
+    </w:p>
+    <w:p>
+      <w:r>
+        <w:t xml:space="preserve">    b) </w:t>
+      </w:r>
+      <w:r>
+        <w:rPr>
+          <w:sz w:val="24"/>
+        </w:rPr>
+        <w:t>Push file to GitHub</w:t>
+      </w:r>
+    </w:p>
+    <w:p>
+      <w:r>
+        <w:t xml:space="preserve">    RUHI-PC@RUHI /f/fall14/extra/Git_Basics (master)</w:t>
+      </w:r>
+    </w:p>
+    <w:p>
+      <w:r>
+        <w:t xml:space="preserve">    $ git push origin master</w:t>
+      </w:r>
+    </w:p>
+    <w:p>
+      <w:r>
+        <w:t xml:space="preserve">    Username for 'https://github.com': ruhigit</w:t>
+      </w:r>
+    </w:p>
+    <w:p>
+      <w:r>
+        <w:t xml:space="preserve">    Password for 'https://ruhigit@github.com':</w:t>
+      </w:r>
+    </w:p>
+    <w:p>
+      <w:r>
+        <w:t xml:space="preserve">    To https://github.com/ruhigit/Git_Basics.git</w:t>
+      </w:r>
+    </w:p>
+    <w:p>
+      <w:r>
+        <w:t xml:space="preserve">     ! [rejected]        master -&gt; master (fetch first)</w:t>
+      </w:r>
+    </w:p>
+    <w:p>
+      <w:r>
+        <w:t xml:space="preserve">    error: failed to push some refs to 'https://github.com/ruhigit/Git_Basics.git'</w:t>
+      </w:r>
+    </w:p>
+    <w:p>
+      <w:r>
+        <w:t xml:space="preserve">    hint: Updates were rejected because the remote contains work that you do</w:t>
+      </w:r>
+    </w:p>
+    <w:p>
+      <w:r>
+        <w:t xml:space="preserve">    hint: not have locally. This is usually caused by another repository pushing</w:t>
+      </w:r>
+    </w:p>
+    <w:p>
+      <w:r>
+        <w:t xml:space="preserve">    hint: to the same ref. You may want to first integrate the remote changes</w:t>
+      </w:r>
+    </w:p>
+    <w:p>
+      <w:r>
+        <w:t xml:space="preserve">    hint: (e.g., 'git pull ...') before pushing again.</w:t>
+      </w:r>
+    </w:p>
+    <w:p>
+      <w:r>
+        <w:t xml:space="preserve">    hint: See the 'Note about fast-forwards' in 'git push --help' for details.</w:t>
+      </w:r>
+    </w:p>
+    <w:p>
+      <w:r>
+        <w:t xml:space="preserve">    </w:t>
+      </w:r>
+    </w:p>
+    <w:p>
+      <w:pPr>
+        <w:rPr>
+          <w:i/>
+          <w:sz w:val="24"/>
+        </w:rPr>
+      </w:pPr>
+      <w:r>
+        <w:t xml:space="preserve">   </w:t>
+      </w:r>
+      <w:r>
+        <w:t>c)</w:t>
+      </w:r>
       <w:r>
         <w:t xml:space="preserve"> </w:t>
       </w:r>
-      <w:proofErr w:type="spellStart"/>
-      <w:r>
-        <w:t>Git_Basics</w:t>
-      </w:r>
-      <w:proofErr w:type="spellEnd"/>
-      <w:r>
-        <w:t>/</w:t>
-      </w:r>
-    </w:p>
-    <w:p>
-      <w:r>
-        <w:t xml:space="preserve">    </w:t>
-      </w:r>
-    </w:p>
-    <w:p>
-      <w:r>
-        <w:t xml:space="preserve">  </w:t>
-      </w:r>
-      <w:r>
-        <w:t>b) Local</w:t>
-      </w:r>
-      <w:r>
-        <w:t xml:space="preserve"> repository is ready</w:t>
-      </w:r>
-    </w:p>
-    <w:p>
-      <w:r>
-        <w:t xml:space="preserve">    RUHI-PC@RUHI /f/fall14/extra/</w:t>
-      </w:r>
-      <w:proofErr w:type="spellStart"/>
-      <w:r>
-        <w:t>Git_Basics</w:t>
-      </w:r>
-      <w:proofErr w:type="spellEnd"/>
-    </w:p>
-    <w:p>
-      <w:r>
-        <w:t xml:space="preserve">    $ </w:t>
-      </w:r>
-      <w:proofErr w:type="spellStart"/>
-      <w:proofErr w:type="gramStart"/>
-      <w:r>
-        <w:t>git</w:t>
-      </w:r>
-      <w:proofErr w:type="spellEnd"/>
-      <w:proofErr w:type="gramEnd"/>
-      <w:r>
-        <w:t xml:space="preserve"> </w:t>
-      </w:r>
-      <w:proofErr w:type="spellStart"/>
-      <w:r>
-        <w:t>init</w:t>
-      </w:r>
-      <w:proofErr w:type="spellEnd"/>
-    </w:p>
-    <w:p>
-      <w:r>
-        <w:t xml:space="preserve">    Initialized empty Git repository in f:/fall14/extra/Git_Basics/.git/</w:t>
-      </w:r>
-    </w:p>
-    <w:p>
-      <w:r>
-        <w:t xml:space="preserve">    </w:t>
-      </w:r>
-    </w:p>
-    <w:p>
-      <w:r>
-        <w:t xml:space="preserve">  </w:t>
-      </w:r>
-      <w:r>
-        <w:t>c) Add a file (Add any file in your directory)</w:t>
-      </w:r>
-    </w:p>
-    <w:p>
-      <w:r>
-        <w:t>RUHI-PC@RUHI /f/fall14/extra/</w:t>
-      </w:r>
-      <w:proofErr w:type="spellStart"/>
-      <w:r>
-        <w:t>Git_Basics</w:t>
-      </w:r>
-      <w:proofErr w:type="spellEnd"/>
-      <w:r>
-        <w:t xml:space="preserve"> (master)</w:t>
-      </w:r>
-    </w:p>
-    <w:p>
-      <w:r>
-        <w:t xml:space="preserve">$ </w:t>
-      </w:r>
-      <w:proofErr w:type="spellStart"/>
-      <w:proofErr w:type="gramStart"/>
-      <w:r>
-        <w:t>ls</w:t>
-      </w:r>
-      <w:proofErr w:type="spellEnd"/>
-      <w:proofErr w:type="gramEnd"/>
-    </w:p>
-    <w:p>
-      <w:r>
-        <w:t xml:space="preserve">File1.docx </w:t>
-      </w:r>
-    </w:p>
-    <w:p/>
-    <w:p>
-      <w:r>
-        <w:t>RUHI-PC@RUHI /f/fall14/extra/</w:t>
-      </w:r>
-      <w:proofErr w:type="spellStart"/>
-      <w:r>
-        <w:t>Git_Basics</w:t>
-      </w:r>
-      <w:proofErr w:type="spellEnd"/>
-      <w:r>
-        <w:t xml:space="preserve"> (master)</w:t>
-      </w:r>
-    </w:p>
-    <w:p>
-      <w:r>
-        <w:t xml:space="preserve">$ </w:t>
-      </w:r>
-      <w:proofErr w:type="spellStart"/>
-      <w:proofErr w:type="gramStart"/>
-      <w:r>
-        <w:t>git</w:t>
-      </w:r>
-      <w:proofErr w:type="spellEnd"/>
-      <w:proofErr w:type="gramEnd"/>
-      <w:r>
-        <w:t xml:space="preserve"> add File1.docx</w:t>
-      </w:r>
-    </w:p>
-    <w:p/>
-    <w:p>
-      <w:r>
-        <w:t>RUHI-PC@RUHI /f/fall14/extra/</w:t>
-      </w:r>
-      <w:proofErr w:type="spellStart"/>
-      <w:r>
-        <w:t>Git_Basics</w:t>
-      </w:r>
-      <w:proofErr w:type="spellEnd"/>
-      <w:r>
-        <w:t xml:space="preserve"> (master)</w:t>
-      </w:r>
-    </w:p>
-    <w:p>
-      <w:r>
-        <w:t xml:space="preserve">$ </w:t>
-      </w:r>
-      <w:proofErr w:type="spellStart"/>
-      <w:proofErr w:type="gramStart"/>
-      <w:r>
-        <w:t>git</w:t>
-      </w:r>
-      <w:proofErr w:type="spellEnd"/>
-      <w:proofErr w:type="gramEnd"/>
-      <w:r>
-        <w:t xml:space="preserve"> commit -m 'Basic Steps'</w:t>
-      </w:r>
-    </w:p>
-    <w:p>
-      <w:r>
-        <w:t>[</w:t>
-      </w:r>
-      <w:proofErr w:type="gramStart"/>
-      <w:r>
-        <w:t>master</w:t>
-      </w:r>
-      <w:proofErr w:type="gramEnd"/>
-      <w:r>
-        <w:t xml:space="preserve"> (root-commit) 8d8fd0d] Basic Steps</w:t>
-      </w:r>
-    </w:p>
-    <w:p>
-      <w:r>
-        <w:t xml:space="preserve"> 1 file changed, 0 </w:t>
-      </w:r>
-      <w:proofErr w:type="gramStart"/>
-      <w:r>
-        <w:t>insertions(</w:t>
-      </w:r>
-      <w:proofErr w:type="gramEnd"/>
-      <w:r>
-        <w:t>+), 0 deletions(-)</w:t>
-      </w:r>
-    </w:p>
-    <w:p>
-      <w:r>
-        <w:t xml:space="preserve"> </w:t>
-      </w:r>
-      <w:proofErr w:type="gramStart"/>
-      <w:r>
-        <w:t>create</w:t>
-      </w:r>
-      <w:proofErr w:type="gramEnd"/>
-      <w:r>
-        <w:t xml:space="preserve"> mode 100644 File1.docx</w:t>
-      </w:r>
-    </w:p>
-    <w:p>
-      <w:r>
-        <w:t>3] Put this file on GitHub</w:t>
-      </w:r>
-    </w:p>
-    <w:p>
-      <w:r>
-        <w:t xml:space="preserve">a) </w:t>
-      </w:r>
-      <w:r>
-        <w:rPr>
-          <w:color w:val="222222"/>
-          <w:shd w:val="clear" w:color="auto" w:fill="FFFFFF"/>
-        </w:rPr>
-        <w:t>Y</w:t>
-      </w:r>
-      <w:r>
-        <w:rPr>
-          <w:color w:val="222222"/>
-          <w:shd w:val="clear" w:color="auto" w:fill="FFFFFF"/>
-        </w:rPr>
-        <w:t xml:space="preserve">ou need to replace "ruhigit" with </w:t>
-      </w:r>
-      <w:r>
-        <w:rPr>
-          <w:color w:val="222222"/>
-          <w:shd w:val="clear" w:color="auto" w:fill="FFFFFF"/>
-        </w:rPr>
-        <w:t>your GitHub username</w:t>
-      </w:r>
-    </w:p>
-    <w:p>
-      <w:r>
-        <w:t>RUHI-PC@RUHI /f/fall14/extra/</w:t>
-      </w:r>
-      <w:proofErr w:type="spellStart"/>
-      <w:r>
-        <w:t>Git_Basics</w:t>
-      </w:r>
-      <w:proofErr w:type="spellEnd"/>
-      <w:r>
-        <w:t xml:space="preserve"> (master)</w:t>
-      </w:r>
-    </w:p>
-    <w:p>
-      <w:r>
-        <w:t xml:space="preserve">$ </w:t>
-      </w:r>
-      <w:proofErr w:type="spellStart"/>
-      <w:proofErr w:type="gramStart"/>
-      <w:r>
-        <w:t>git</w:t>
-      </w:r>
-      <w:proofErr w:type="spellEnd"/>
-      <w:proofErr w:type="gramEnd"/>
-      <w:r>
-        <w:t xml:space="preserve"> remote add origin </w:t>
-      </w:r>
-      <w:hyperlink r:id="rId4" w:history="1">
-        <w:r>
-          <w:rPr>
-            <w:rStyle w:val="Hyperlink"/>
-          </w:rPr>
-          <w:t>https://github.com/ruhigit/Git_Basics.git</w:t>
-        </w:r>
-      </w:hyperlink>
-    </w:p>
-    <w:p>
+      <w:r>
+        <w:rPr>
+          <w:i/>
+          <w:sz w:val="24"/>
+        </w:rPr>
+        <w:t>(If rejected pull first)</w:t>
+      </w:r>
+    </w:p>
+    <w:p>
+      <w:r>
+        <w:lastRenderedPageBreak/>
+        <w:t xml:space="preserve">    RUHI-PC@RUHI /f/fall14/extra/Git_Basics (master)</w:t>
+      </w:r>
+    </w:p>
+    <w:p>
+      <w:r>
+        <w:t xml:space="preserve">    $ git pull origin master</w:t>
+      </w:r>
+    </w:p>
+    <w:p>
+      <w:r>
+        <w:t xml:space="preserve">    warning: no common commits</w:t>
+      </w:r>
+    </w:p>
+    <w:p>
+      <w:r>
+        <w:t xml:space="preserve">    remote: Counting objects: 3, done.</w:t>
+      </w:r>
+    </w:p>
+    <w:p>
+      <w:r>
+        <w:t xml:space="preserve">    remote: Compressing objects: 100% (2/2), done.</w:t>
+      </w:r>
+    </w:p>
+    <w:p>
+      <w:r>
+        <w:t xml:space="preserve">    remote: Total 3 (delta 0), reused 0 (delta 0)</w:t>
+      </w:r>
+    </w:p>
+    <w:p>
+      <w:r>
+        <w:t xml:space="preserve">    Unpacking objects: 100% (3/3), done.</w:t>
+      </w:r>
+    </w:p>
+    <w:p>
+      <w:r>
+        <w:t xml:space="preserve">    From https://github.com/ruhigit/Git_Basics</w:t>
+      </w:r>
+    </w:p>
+    <w:p>
+      <w:r>
+        <w:t xml:space="preserve">     * branch            master     -&gt; FETCH_HEAD</w:t>
+      </w:r>
+    </w:p>
+    <w:p>
+      <w:r>
+        <w:t xml:space="preserve">     * [new branch]      master     -&gt; origin/master</w:t>
+      </w:r>
+    </w:p>
+    <w:p>
+      <w:r>
+        <w:t xml:space="preserve">    Merge made by the 'recursive' strategy.</w:t>
+      </w:r>
+    </w:p>
+    <w:p>
+      <w:r>
+        <w:t xml:space="preserve">     README.md | 4 ++++</w:t>
+      </w:r>
+    </w:p>
+    <w:p>
+      <w:r>
+        <w:t xml:space="preserve">     1 file changed, 4 insertions(+)</w:t>
+      </w:r>
+    </w:p>
+    <w:p>
+      <w:r>
+        <w:t xml:space="preserve">     create mode 100644 README.md</w:t>
+      </w:r>
+    </w:p>
+    <w:p>
+      <w:r>
+        <w:t xml:space="preserve">     </w:t>
+      </w:r>
+    </w:p>
+    <w:p>
+      <w:pPr>
+        <w:rPr>
+          <w:sz w:val="24"/>
+        </w:rPr>
+      </w:pPr>
+      <w:r>
+        <w:t xml:space="preserve">   </w:t>
+      </w:r>
+      <w:r>
+        <w:t xml:space="preserve">d) </w:t>
+      </w:r>
       <w:bookmarkStart w:id="0" w:name="_GoBack"/>
       <w:bookmarkEnd w:id="0"/>
-    </w:p>
+      <w:r>
+        <w:rPr>
+          <w:sz w:val="24"/>
+        </w:rPr>
+        <w:t>Now push to master branch again</w:t>
+      </w:r>
+      <w:r>
+        <w:rPr>
+          <w:sz w:val="24"/>
+        </w:rPr>
+        <w:t xml:space="preserve"> (re-run the command)</w:t>
+      </w:r>
+    </w:p>
+    <w:p>
+      <w:r>
+        <w:t xml:space="preserve">    RUHI-PC@RUHI /f/fall14/extra/Git_Basics (master)</w:t>
+      </w:r>
+    </w:p>
+    <w:p>
+      <w:r>
+        <w:t xml:space="preserve">    $ git push origin master</w:t>
+      </w:r>
+    </w:p>
+    <w:p>
+      <w:r>
+        <w:t xml:space="preserve">    Username for 'https://github.com': ruhigit</w:t>
+      </w:r>
+    </w:p>
+    <w:p>
+      <w:r>
+        <w:t xml:space="preserve">    Password for 'https://ruhigit@github.com':</w:t>
+      </w:r>
+    </w:p>
+    <w:p>
+      <w:r>
+        <w:t xml:space="preserve">    Counting objects: 9, done.</w:t>
+      </w:r>
+    </w:p>
+    <w:p>
+      <w:r>
+        <w:t xml:space="preserve">    Delta compression using up to 4 threads.</w:t>
+      </w:r>
+    </w:p>
+    <w:p>
+      <w:r>
+        <w:t xml:space="preserve">    Compressing objects: 100% (6/6), done.</w:t>
+      </w:r>
+    </w:p>
+    <w:p>
+      <w:r>
+        <w:t xml:space="preserve">    Writing objects: 100% (8/8), 19.02 KiB | 0 bytes/s, done.</w:t>
+      </w:r>
+    </w:p>
+    <w:p>
+      <w:r>
+        <w:t xml:space="preserve">    Total 8 (delta 0), reused 0 (delta 0)</w:t>
+      </w:r>
+    </w:p>
+    <w:p>
+      <w:r>
+        <w:t xml:space="preserve">    To https://github.com/ruhigit/Git_Basics.git</w:t>
+      </w:r>
+    </w:p>
+    <w:p>
+      <w:r>
+        <w:t xml:space="preserve">       272406e..01785c5  master -&gt; master</w:t>
+      </w:r>
+    </w:p>
+    <w:p/>
     <w:p/>
     <w:sectPr>
       <w:pgSz w:w="12240" w:h="15840"/>
@@ -799,7 +945,6 @@
   <w:style w:type="character" w:default="1" w:styleId="DefaultParagraphFont">
     <w:name w:val="Default Paragraph Font"/>
     <w:uiPriority w:val="1"/>
-    <w:semiHidden/>
     <w:unhideWhenUsed/>
   </w:style>
   <w:style w:type="table" w:default="1" w:styleId="TableNormal">

</xml_diff>